<commit_message>
add terbaru sm diyas
</commit_message>
<xml_diff>
--- a/Sumber data, kelas dan dimensi data.docx
+++ b/Sumber data, kelas dan dimensi data.docx
@@ -90,7 +90,53 @@
           <w:sz w:val="24"/>
           <w:szCs w:val="24"/>
         </w:rPr>
-        <w:t>ek yang berpartisipasi dalam pengumpulan data, dan masing-masing diberi label sebagai A1-A9. Setiap percobaan memiliki dua sesi. Sesi pertama adalah sebagai pelatihan, dan yang kedua adalah pengujian. [1][2][3].</w:t>
+        <w:t>ek yang berpartisipasi dalam pengumpulan data, dan masing-masing diberi label sebagai A1-A9. Setiap percobaan memiliki dua sesi. Sesi pertama adalah sebagai pelatihan, dan yang kedua adalah pengujian. [1][2][3]</w:t>
+      </w:r>
+      <w:r>
+        <w:rPr>
+          <w:rFonts w:ascii="Times New Roman" w:hAnsi="Times New Roman" w:cs="Times New Roman"/>
+          <w:sz w:val="24"/>
+          <w:szCs w:val="24"/>
+        </w:rPr>
+        <w:t xml:space="preserve"> </w:t>
+      </w:r>
+      <w:r>
+        <w:rPr>
+          <w:rFonts w:ascii="Times New Roman" w:hAnsi="Times New Roman" w:cs="Times New Roman"/>
+          <w:b/>
+          <w:bCs/>
+          <w:sz w:val="24"/>
+          <w:szCs w:val="24"/>
+        </w:rPr>
+        <w:t>(Tambahan sitasi diyas 1</w:t>
+      </w:r>
+      <w:r>
+        <w:rPr>
+          <w:rFonts w:ascii="Times New Roman" w:hAnsi="Times New Roman" w:cs="Times New Roman"/>
+          <w:b/>
+          <w:bCs/>
+          <w:sz w:val="24"/>
+          <w:szCs w:val="24"/>
+        </w:rPr>
+        <w:t xml:space="preserve"> &amp; 3</w:t>
+      </w:r>
+      <w:r>
+        <w:rPr>
+          <w:rFonts w:ascii="Times New Roman" w:hAnsi="Times New Roman" w:cs="Times New Roman"/>
+          <w:b/>
+          <w:bCs/>
+          <w:sz w:val="24"/>
+          <w:szCs w:val="24"/>
+        </w:rPr>
+        <w:t>)</w:t>
+      </w:r>
+      <w:r>
+        <w:rPr>
+          <w:rFonts w:ascii="Times New Roman" w:hAnsi="Times New Roman" w:cs="Times New Roman"/>
+          <w:sz w:val="24"/>
+          <w:szCs w:val="24"/>
+        </w:rPr>
+        <w:t>.</w:t>
       </w:r>
       <w:r>
         <w:rPr>
@@ -246,15 +292,25 @@
           <w:sz w:val="24"/>
           <w:szCs w:val="24"/>
         </w:rPr>
-        <w:t xml:space="preserve">, Adapun dataset yang diperoleh </w:t>
-      </w:r>
-      <w:r>
-        <w:rPr>
-          <w:rFonts w:ascii="Times New Roman" w:hAnsi="Times New Roman" w:cs="Times New Roman"/>
-          <w:sz w:val="24"/>
-          <w:szCs w:val="24"/>
-        </w:rPr>
-        <w:t>dari 29 sukarelawan dengn rincian 14 orang laki-laki dan 15 orang perempuan dengan usia rata-rata 30 tahun</w:t>
+        <w:t xml:space="preserve">, Adapun dataset yang diperoleh dari 29 sukarelawan dengn rincian 14 orang laki-laki dan 15 orang perempuan dengan usia rata-rata 30 tahun </w:t>
+      </w:r>
+      <w:r>
+        <w:rPr>
+          <w:rFonts w:ascii="Times New Roman" w:hAnsi="Times New Roman" w:cs="Times New Roman"/>
+          <w:b/>
+          <w:bCs/>
+          <w:sz w:val="24"/>
+          <w:szCs w:val="24"/>
+        </w:rPr>
+        <w:t>(IEEE tambahan 1),</w:t>
+      </w:r>
+      <w:r>
+        <w:rPr>
+          <w:rFonts w:ascii="Times New Roman" w:hAnsi="Times New Roman" w:cs="Times New Roman"/>
+          <w:sz w:val="24"/>
+          <w:szCs w:val="24"/>
+        </w:rPr>
+        <w:t xml:space="preserve"> kemudian dari 16 orang sukarelawan dengan rincian 12 orang laki-laki dan 4 orang perempuan dengan usia rata-rata 27 tahun. Seluruh sukarelawan memiliki pengelihatan yang normal dan tidak punya rekam medis penyakit mata dan saraf</w:t>
       </w:r>
       <w:r>
         <w:rPr>
@@ -272,23 +328,39 @@
           <w:sz w:val="24"/>
           <w:szCs w:val="24"/>
         </w:rPr>
-        <w:t>(IEEE tambahan 1),</w:t>
-      </w:r>
-      <w:r>
-        <w:rPr>
-          <w:rFonts w:ascii="Times New Roman" w:hAnsi="Times New Roman" w:cs="Times New Roman"/>
-          <w:sz w:val="24"/>
-          <w:szCs w:val="24"/>
-        </w:rPr>
-        <w:t xml:space="preserve"> kemudian </w:t>
-      </w:r>
-      <w:r>
-        <w:rPr>
-          <w:rFonts w:ascii="Times New Roman" w:hAnsi="Times New Roman" w:cs="Times New Roman"/>
-          <w:sz w:val="24"/>
-          <w:szCs w:val="24"/>
-        </w:rPr>
-        <w:t>dari 16 orang sukarelawan dengan rincian 12 orang laki-laki dan 4 orang perempuan dengan usia rata-rata 27 tahun. Seluruh sukarelawan memiliki pengelihatan yang normal dan tidak punya rekam medis penyakit mata dan saraf</w:t>
+        <w:t>(IEEE tambahan 2)</w:t>
+      </w:r>
+      <w:r>
+        <w:rPr>
+          <w:rFonts w:ascii="Times New Roman" w:hAnsi="Times New Roman" w:cs="Times New Roman"/>
+          <w:sz w:val="24"/>
+          <w:szCs w:val="24"/>
+        </w:rPr>
+        <w:t xml:space="preserve"> dan</w:t>
+      </w:r>
+      <w:r>
+        <w:rPr>
+          <w:rFonts w:ascii="Times New Roman" w:hAnsi="Times New Roman" w:cs="Times New Roman"/>
+          <w:sz w:val="24"/>
+          <w:szCs w:val="24"/>
+        </w:rPr>
+        <w:t xml:space="preserve"> terdapat</w:t>
+      </w:r>
+      <w:r>
+        <w:rPr>
+          <w:rFonts w:ascii="Times New Roman" w:hAnsi="Times New Roman" w:cs="Times New Roman"/>
+          <w:sz w:val="24"/>
+          <w:szCs w:val="24"/>
+        </w:rPr>
+        <w:t xml:space="preserve"> dataset yang berasal dari </w:t>
+      </w:r>
+      <w:r>
+        <w:rPr>
+          <w:rFonts w:ascii="Times New Roman" w:hAnsi="Times New Roman" w:cs="Times New Roman"/>
+          <w:sz w:val="24"/>
+          <w:szCs w:val="24"/>
+        </w:rPr>
+        <w:t>23 orang sukarelawan dengan rincian 15 orang perempuan dan 8 orang laki-laki dengan rata-rata uasia 30 tahun</w:t>
       </w:r>
       <w:r>
         <w:rPr>
@@ -306,40 +378,6 @@
           <w:sz w:val="24"/>
           <w:szCs w:val="24"/>
         </w:rPr>
-        <w:t>(IEEE tambahan 2)</w:t>
-      </w:r>
-      <w:r>
-        <w:rPr>
-          <w:rFonts w:ascii="Times New Roman" w:hAnsi="Times New Roman" w:cs="Times New Roman"/>
-          <w:sz w:val="24"/>
-          <w:szCs w:val="24"/>
-        </w:rPr>
-        <w:t xml:space="preserve"> dan dataset yang berasal dari </w:t>
-      </w:r>
-      <w:r>
-        <w:rPr>
-          <w:rFonts w:ascii="Times New Roman" w:hAnsi="Times New Roman" w:cs="Times New Roman"/>
-          <w:sz w:val="24"/>
-          <w:szCs w:val="24"/>
-        </w:rPr>
-        <w:t>23 orang sukarelawan dengan rincian 15 orang perempuan dan 8 orang laki-laki dengan rata-rata uasia 30 tahun</w:t>
-      </w:r>
-      <w:r>
-        <w:rPr>
-          <w:rFonts w:ascii="Times New Roman" w:hAnsi="Times New Roman" w:cs="Times New Roman"/>
-          <w:sz w:val="24"/>
-          <w:szCs w:val="24"/>
-        </w:rPr>
-        <w:t xml:space="preserve"> </w:t>
-      </w:r>
-      <w:r>
-        <w:rPr>
-          <w:rFonts w:ascii="Times New Roman" w:hAnsi="Times New Roman" w:cs="Times New Roman"/>
-          <w:b/>
-          <w:bCs/>
-          <w:sz w:val="24"/>
-          <w:szCs w:val="24"/>
-        </w:rPr>
         <w:t xml:space="preserve">(IEEE </w:t>
       </w:r>
       <w:r>
@@ -361,6 +399,60 @@
           <w:szCs w:val="24"/>
         </w:rPr>
         <w:t>ambahan 3)</w:t>
+      </w:r>
+      <w:r>
+        <w:rPr>
+          <w:rFonts w:ascii="Times New Roman" w:hAnsi="Times New Roman" w:cs="Times New Roman"/>
+          <w:sz w:val="24"/>
+          <w:szCs w:val="24"/>
+        </w:rPr>
+        <w:t xml:space="preserve">, </w:t>
+      </w:r>
+      <w:r>
+        <w:rPr>
+          <w:rFonts w:ascii="Times New Roman" w:hAnsi="Times New Roman" w:cs="Times New Roman"/>
+          <w:b/>
+          <w:bCs/>
+          <w:sz w:val="24"/>
+          <w:szCs w:val="24"/>
+        </w:rPr>
+        <w:t xml:space="preserve">Kemudian terdapat dataset yang berasal dari </w:t>
+      </w:r>
+      <w:r>
+        <w:rPr>
+          <w:rFonts w:ascii="Times New Roman" w:hAnsi="Times New Roman" w:cs="Times New Roman"/>
+          <w:b/>
+          <w:bCs/>
+          <w:sz w:val="24"/>
+        </w:rPr>
+        <w:t>12 orang sehat (enam laki-laki, enam perempuan dan berusia antara 20 hingga 25 tahun)</w:t>
+      </w:r>
+      <w:r>
+        <w:rPr>
+          <w:rFonts w:ascii="Times New Roman" w:hAnsi="Times New Roman" w:cs="Times New Roman"/>
+          <w:b/>
+          <w:bCs/>
+          <w:sz w:val="24"/>
+        </w:rPr>
+        <w:t xml:space="preserve"> yang </w:t>
+      </w:r>
+      <w:r>
+        <w:rPr>
+          <w:rFonts w:ascii="Times New Roman" w:hAnsi="Times New Roman" w:cs="Times New Roman"/>
+          <w:b/>
+          <w:bCs/>
+          <w:sz w:val="24"/>
+        </w:rPr>
+        <w:t>mengikuti pelatihan dan diberitahu tentang prosedur-prosedur  eksperimennya  sebelum eksperimen formal dilakukan</w:t>
+      </w:r>
+      <w:r>
+        <w:rPr>
+          <w:rFonts w:ascii="Times New Roman" w:hAnsi="Times New Roman" w:cs="Times New Roman"/>
+          <w:b/>
+          <w:bCs/>
+          <w:sz w:val="24"/>
+        </w:rPr>
+        <w:t xml:space="preserve"> (Tambahan sitasi diyas 2)</w:t>
       </w:r>
     </w:p>
     <w:p>
@@ -396,7 +488,53 @@
           <w:sz w:val="24"/>
           <w:szCs w:val="24"/>
         </w:rPr>
-        <w:t xml:space="preserve">al, salah satunya ada yang menggunakan 22 kanal [1][2][3][10], dan Adapun yang menggunakan 32 kanal [7]. Selain itu sinyal EEG yang didapatkan tidak harus berasal daru subyek yang banyak, contohnya terdapat salah satu sumber yang hanya memiliki lima subyek dengan usia 30 tahun yang sehat dan tidak memiliki gangguan pergerakan otot [9], tetapi terdapat juga sinyal EEG yang memiliki jumlah subyek yang banyak, yaitu sebanyak 200 orang dengan usia 18 sampai 32 tahun. [8], Kemudian terdapat juga data sinya EEG </w:t>
+        <w:t>al, salah satunya ada yang menggunakan 22 kanal [1][2][3][10]</w:t>
+      </w:r>
+      <w:r>
+        <w:rPr>
+          <w:rFonts w:ascii="Times New Roman" w:hAnsi="Times New Roman" w:cs="Times New Roman"/>
+          <w:sz w:val="24"/>
+          <w:szCs w:val="24"/>
+        </w:rPr>
+        <w:t xml:space="preserve"> (</w:t>
+      </w:r>
+      <w:r>
+        <w:rPr>
+          <w:rFonts w:ascii="Times New Roman" w:hAnsi="Times New Roman" w:cs="Times New Roman"/>
+          <w:b/>
+          <w:bCs/>
+          <w:sz w:val="24"/>
+          <w:szCs w:val="24"/>
+        </w:rPr>
+        <w:t>Tambahan sitasi diyas 1</w:t>
+      </w:r>
+      <w:r>
+        <w:rPr>
+          <w:rFonts w:ascii="Times New Roman" w:hAnsi="Times New Roman" w:cs="Times New Roman"/>
+          <w:b/>
+          <w:bCs/>
+          <w:sz w:val="24"/>
+          <w:szCs w:val="24"/>
+        </w:rPr>
+        <w:t xml:space="preserve"> &amp; 3</w:t>
+      </w:r>
+      <w:r>
+        <w:rPr>
+          <w:rFonts w:ascii="Times New Roman" w:hAnsi="Times New Roman" w:cs="Times New Roman"/>
+          <w:b/>
+          <w:bCs/>
+          <w:sz w:val="24"/>
+          <w:szCs w:val="24"/>
+        </w:rPr>
+        <w:t>)</w:t>
+      </w:r>
+      <w:r>
+        <w:rPr>
+          <w:rFonts w:ascii="Times New Roman" w:hAnsi="Times New Roman" w:cs="Times New Roman"/>
+          <w:sz w:val="24"/>
+          <w:szCs w:val="24"/>
+        </w:rPr>
+        <w:t xml:space="preserve">, dan Adapun yang menggunakan 32 kanal [7]. Selain itu sinyal EEG yang didapatkan </w:t>
       </w:r>
       <w:r>
         <w:rPr>
@@ -405,7 +543,7 @@
           <w:szCs w:val="24"/>
         </w:rPr>
         <w:lastRenderedPageBreak/>
-        <w:t>yang berasal dari satu kelompok gender saja yaitu berasal dari 23 perempuan sehat (11 perempuan dengan usia rata-rata 26,7 tahun) berpartisipasi dalam Eksperimen BCI (kelompok MI-BCI) namun terdapat dua peserta dieliminasi karena mereka gagal di melakukan tugas citra motoric, 19 perempuan tersebut Menampilkan visual percobaan ejaan BCI (kelompok ERP-BCI) dan Semua peserta tidak kidal [11].</w:t>
+        <w:t>tidak harus berasal daru subyek yang banyak, contohnya terdapat salah satu sumber yang hanya memiliki lima subyek dengan usia 30 tahun yang sehat dan tidak memiliki gangguan pergerakan otot [9], tetapi terdapat juga sinyal EEG yang memiliki jumlah subyek yang banyak, yaitu sebanyak 200 orang dengan usia 18 sampai 32 tahun. [8], Kemudian terdapat juga data sinya EEG yang berasal dari satu kelompok gender saja yaitu berasal dari 23 perempuan sehat (11 perempuan dengan usia rata-rata 26,7 tahun) berpartisipasi dalam Eksperimen BCI (kelompok MI-BCI) namun terdapat dua peserta dieliminasi karena mereka gagal di melakukan tugas citra motoric, 19 perempuan tersebut Menampilkan visual percobaan ejaan BCI (kelompok ERP-BCI) dan Semua peserta tidak kidal [11].</w:t>
       </w:r>
     </w:p>
     <w:p>
@@ -605,7 +743,113 @@
           <w:sz w:val="24"/>
           <w:szCs w:val="24"/>
         </w:rPr>
-        <w:t>Jumlah kelas yang digunakan dalam setiap penelitian memiliki nilai yang berbeda-beda, salah satunya berisi kelas Tangan Kanan, Tangan Kiri [13], Kaki [11][12] dan Lidah [1][2][3]. Ada pun hanya menggunakan 2 kelas, menjadi arah kanan dan arah kiri</w:t>
+        <w:t>Jumlah kelas yang digunakan dalam setiap penelitian memiliki nilai yang berbeda-beda, salah satunya berisi kelas Tangan Kanan, Tangan Kiri [13]</w:t>
+      </w:r>
+      <w:r>
+        <w:rPr>
+          <w:rFonts w:ascii="Times New Roman" w:hAnsi="Times New Roman" w:cs="Times New Roman"/>
+          <w:sz w:val="24"/>
+          <w:szCs w:val="24"/>
+        </w:rPr>
+        <w:t xml:space="preserve"> </w:t>
+      </w:r>
+      <w:r>
+        <w:rPr>
+          <w:rFonts w:ascii="Times New Roman" w:hAnsi="Times New Roman" w:cs="Times New Roman"/>
+          <w:b/>
+          <w:bCs/>
+          <w:sz w:val="24"/>
+          <w:szCs w:val="24"/>
+        </w:rPr>
+        <w:t xml:space="preserve">Tambahan sitasi diyas </w:t>
+      </w:r>
+      <w:r>
+        <w:rPr>
+          <w:rFonts w:ascii="Times New Roman" w:hAnsi="Times New Roman" w:cs="Times New Roman"/>
+          <w:b/>
+          <w:bCs/>
+          <w:sz w:val="24"/>
+          <w:szCs w:val="24"/>
+        </w:rPr>
+        <w:t>2</w:t>
+      </w:r>
+      <w:r>
+        <w:rPr>
+          <w:rFonts w:ascii="Times New Roman" w:hAnsi="Times New Roman" w:cs="Times New Roman"/>
+          <w:sz w:val="24"/>
+          <w:szCs w:val="24"/>
+        </w:rPr>
+        <w:t>, Kaki [11][12]</w:t>
+      </w:r>
+      <w:r>
+        <w:rPr>
+          <w:rFonts w:ascii="Times New Roman" w:hAnsi="Times New Roman" w:cs="Times New Roman"/>
+          <w:sz w:val="24"/>
+          <w:szCs w:val="24"/>
+        </w:rPr>
+        <w:t xml:space="preserve"> </w:t>
+      </w:r>
+      <w:r>
+        <w:rPr>
+          <w:rFonts w:ascii="Times New Roman" w:hAnsi="Times New Roman" w:cs="Times New Roman"/>
+          <w:sz w:val="24"/>
+          <w:szCs w:val="24"/>
+        </w:rPr>
+        <w:t xml:space="preserve"> dan Lidah [1][2][3]</w:t>
+      </w:r>
+      <w:r>
+        <w:rPr>
+          <w:rFonts w:ascii="Times New Roman" w:hAnsi="Times New Roman" w:cs="Times New Roman"/>
+          <w:sz w:val="24"/>
+          <w:szCs w:val="24"/>
+        </w:rPr>
+        <w:t xml:space="preserve"> </w:t>
+      </w:r>
+      <w:bookmarkStart w:id="0" w:name="_Hlk75882742"/>
+      <w:r>
+        <w:rPr>
+          <w:rFonts w:ascii="Times New Roman" w:hAnsi="Times New Roman" w:cs="Times New Roman"/>
+          <w:sz w:val="24"/>
+          <w:szCs w:val="24"/>
+        </w:rPr>
+        <w:t>(</w:t>
+      </w:r>
+      <w:r>
+        <w:rPr>
+          <w:rFonts w:ascii="Times New Roman" w:hAnsi="Times New Roman" w:cs="Times New Roman"/>
+          <w:b/>
+          <w:bCs/>
+          <w:sz w:val="24"/>
+          <w:szCs w:val="24"/>
+        </w:rPr>
+        <w:t>Tambahan sitasi diyas 1</w:t>
+      </w:r>
+      <w:r>
+        <w:rPr>
+          <w:rFonts w:ascii="Times New Roman" w:hAnsi="Times New Roman" w:cs="Times New Roman"/>
+          <w:b/>
+          <w:bCs/>
+          <w:sz w:val="24"/>
+          <w:szCs w:val="24"/>
+        </w:rPr>
+        <w:t xml:space="preserve"> &amp; 3)</w:t>
+      </w:r>
+      <w:r>
+        <w:rPr>
+          <w:rFonts w:ascii="Times New Roman" w:hAnsi="Times New Roman" w:cs="Times New Roman"/>
+          <w:sz w:val="24"/>
+          <w:szCs w:val="24"/>
+        </w:rPr>
+        <w:t xml:space="preserve">. </w:t>
+      </w:r>
+      <w:bookmarkEnd w:id="0"/>
+      <w:r>
+        <w:rPr>
+          <w:rFonts w:ascii="Times New Roman" w:hAnsi="Times New Roman" w:cs="Times New Roman"/>
+          <w:sz w:val="24"/>
+          <w:szCs w:val="24"/>
+        </w:rPr>
+        <w:t>Ada pun hanya menggunakan 2 kelas, menjadi arah kanan dan arah kiri</w:t>
       </w:r>
       <w:r>
         <w:rPr>
@@ -815,7 +1059,16 @@
           <w:sz w:val="24"/>
           <w:szCs w:val="24"/>
         </w:rPr>
-        <w:t xml:space="preserve">, Selain itu adapun yang menggunakan tiga kelas dengan isi kelas audio, visual dan audio-visual (Hybrid) [5]. Kemudian terdapat juga dengan 2 kelas yang berisikan hair-covered dan no-hair-bearing (NHB) [7], serta bergerak dan diam [9]. </w:t>
+        <w:t xml:space="preserve">, Selain itu adapun yang menggunakan tiga kelas dengan isi kelas audio, visual dan audio-visual (Hybrid) [5]. Kemudian terdapat juga dengan 2 kelas yang </w:t>
+      </w:r>
+      <w:r>
+        <w:rPr>
+          <w:rFonts w:ascii="Times New Roman" w:hAnsi="Times New Roman" w:cs="Times New Roman"/>
+          <w:sz w:val="24"/>
+          <w:szCs w:val="24"/>
+        </w:rPr>
+        <w:lastRenderedPageBreak/>
+        <w:t xml:space="preserve">berisikan hair-covered dan no-hair-bearing (NHB) [7], serta bergerak dan diam [9]. </w:t>
       </w:r>
       <w:r>
         <w:rPr>
@@ -847,15 +1100,7 @@
           <w:sz w:val="24"/>
           <w:szCs w:val="24"/>
         </w:rPr>
-        <w:t>dibagi menjadi 5 buah grup yang dipisahkan berdasarkan warna yaitu warna merah, biru, hijau, oranye, magenta, dan hitam</w:t>
-      </w:r>
-      <w:r>
-        <w:rPr>
-          <w:rFonts w:ascii="Times New Roman" w:hAnsi="Times New Roman" w:cs="Times New Roman"/>
-          <w:sz w:val="24"/>
-          <w:szCs w:val="24"/>
-        </w:rPr>
-        <w:t xml:space="preserve"> </w:t>
+        <w:t xml:space="preserve">dibagi menjadi 5 buah grup yang dipisahkan berdasarkan warna yaitu warna merah, biru, hijau, oranye, magenta, dan hitam </w:t>
       </w:r>
       <w:r>
         <w:rPr>
@@ -893,7 +1138,6 @@
           <w:sz w:val="24"/>
           <w:szCs w:val="24"/>
         </w:rPr>
-        <w:lastRenderedPageBreak/>
         <w:t>Kemudian terdapat empat buah kelas yaitu AR-Pos1, AR-Pos2, AR-Pos3, dan AR-Pos4 yang merepresentasikan posisi target yang diletakkan sejarar lalu masing-masing target menjauh secara vertical dari titik tengah. Posisi target berupa layar dengan ukuran 1280 px x720 px yang memiliki kotak kecil berukuran 100px x 100px berjumlah empat buah. Kotak kecil tersebut berada dibagian tengah yang saling sejajar secara vertical dan horizontal tanpa bersentuhan. Posisi AR-Pos1 adalah pada saat kotak kecil berada dekat di tengah layer. Untuk posisi selanjutnya maka kotak kecil akan bergerak perlahan menjauh dari titik tengah ke arah tepi kanan dan kiri layer [6].</w:t>
       </w:r>
     </w:p>
@@ -941,7 +1185,43 @@
           <w:sz w:val="24"/>
           <w:szCs w:val="24"/>
         </w:rPr>
-        <w:t>Pada Dataset BCI Competition IV 2a Menggunakan 22 kanal EEG dan 3 kanal EOG dengan frekuensi sampling sebesar 250Hz, disegmentasi dengan waktu 2 detik menghasilkan 250Hz x 22 kanal x 2 detik = 11,000 titik data pada setiap segmen, dan total 9 subyek x 4 kelas x 2 perulangan = 64 set data. Stimulasi yang diberikan yaitu subyek disajikan video dan lagu pemula selama 2 detik untuk pergantian tampilan, pada video ditampilkan isyarat berupa panah menunjuk kearah kiri, kanan bawah atau atas. Subyek pada perekaman diposisikan duduk pada kursi yang nyaman didepan layar computer [1][2][3][10].</w:t>
+        <w:t>Pada Dataset BCI Competition IV 2a Menggunakan 22 kanal EEG dan 3 kanal EOG dengan frekuensi sampling sebesar 250Hz, disegmentasi dengan waktu 2 detik menghasilkan 250Hz x 22 kanal x 2 detik = 11,000 titik data pada setiap segmen, dan total 9 subyek x 4 kelas x 2 perulangan = 64 set data. Stimulasi yang diberikan yaitu subyek disajikan video dan lagu pemula selama 2 detik untuk pergantian tampilan, pada video ditampilkan isyarat berupa panah menunjuk kearah kiri, kanan bawah atau atas. Subyek pada perekaman diposisikan duduk pada kursi yang nyaman didepan layar computer [1][2][3][10]</w:t>
+      </w:r>
+      <w:r>
+        <w:rPr>
+          <w:rFonts w:ascii="Times New Roman" w:hAnsi="Times New Roman" w:cs="Times New Roman"/>
+          <w:sz w:val="24"/>
+          <w:szCs w:val="24"/>
+        </w:rPr>
+        <w:t xml:space="preserve"> (</w:t>
+      </w:r>
+      <w:r>
+        <w:rPr>
+          <w:rFonts w:ascii="Times New Roman" w:hAnsi="Times New Roman" w:cs="Times New Roman"/>
+          <w:b/>
+          <w:bCs/>
+          <w:sz w:val="24"/>
+          <w:szCs w:val="24"/>
+        </w:rPr>
+        <w:t>Tambahan sitasi diyas 1</w:t>
+      </w:r>
+      <w:r>
+        <w:rPr>
+          <w:rFonts w:ascii="Times New Roman" w:hAnsi="Times New Roman" w:cs="Times New Roman"/>
+          <w:b/>
+          <w:bCs/>
+          <w:sz w:val="24"/>
+          <w:szCs w:val="24"/>
+        </w:rPr>
+        <w:t xml:space="preserve"> &amp; 3)</w:t>
+      </w:r>
+      <w:r>
+        <w:rPr>
+          <w:rFonts w:ascii="Times New Roman" w:hAnsi="Times New Roman" w:cs="Times New Roman"/>
+          <w:sz w:val="24"/>
+          <w:szCs w:val="24"/>
+        </w:rPr>
+        <w:t>.</w:t>
       </w:r>
       <w:r>
         <w:rPr>
@@ -1101,7 +1381,16 @@
           <w:sz w:val="24"/>
           <w:szCs w:val="24"/>
         </w:rPr>
-        <w:t xml:space="preserve">Penelitian ini menggunakan alat CleveMedBioRadio untuk menerima data EEG. Sinyal EEG memiliki tujuh buah kanal yaitu P7, P8, Pz, C3, C4, Cz, dan Fz yang memiliki sinyal dominan P300. Elektroda EEG diletakkan pada kulit kepala berdasarkan sistem internasinal 10/20.  Data dari masing-masing kanal EEG diisolasi agar menghasilkan 400 sinyal poin dengan 800 ms jendela sinyal menggunakan sample frekuensi sebesar 500 Hz. Dari 400 poin dataset yang diterima, dilakukan pengurangan sinyal point menjadi 40 poin data yang menghasilkan total 280 poin dataset. Satu stimulasi berlangsung selama 400ms dengan 275ms untuk memberikan stimulus bagi mode audio, visual, dan audio-visual (hybrid) lalu dilanjutkan dengan 125 ms waktu istirahat sebagai waktu tunggu antar dua stimulai yang dinamakan inter stimulus interval time [5].  </w:t>
+        <w:t xml:space="preserve">Penelitian ini menggunakan alat CleveMedBioRadio untuk menerima data EEG. Sinyal EEG memiliki tujuh buah kanal yaitu P7, P8, Pz, C3, C4, Cz, dan Fz yang memiliki sinyal dominan P300. Elektroda EEG diletakkan pada kulit kepala berdasarkan sistem internasinal 10/20.  Data dari masing-masing kanal EEG diisolasi agar menghasilkan 400 sinyal poin dengan 800 ms jendela sinyal menggunakan sample frekuensi sebesar 500 Hz. </w:t>
+      </w:r>
+      <w:r>
+        <w:rPr>
+          <w:rFonts w:ascii="Times New Roman" w:hAnsi="Times New Roman" w:cs="Times New Roman"/>
+          <w:sz w:val="24"/>
+          <w:szCs w:val="24"/>
+        </w:rPr>
+        <w:lastRenderedPageBreak/>
+        <w:t xml:space="preserve">Dari 400 poin dataset yang diterima, dilakukan pengurangan sinyal point menjadi 40 poin data yang menghasilkan total 280 poin dataset. Satu stimulasi berlangsung selama 400ms dengan 275ms untuk memberikan stimulus bagi mode audio, visual, dan audio-visual (hybrid) lalu dilanjutkan dengan 125 ms waktu istirahat sebagai waktu tunggu antar dua stimulai yang dinamakan inter stimulus interval time [5].  </w:t>
       </w:r>
     </w:p>
     <w:p>
@@ -1121,7 +1410,6 @@
           <w:sz w:val="24"/>
           <w:szCs w:val="24"/>
         </w:rPr>
-        <w:lastRenderedPageBreak/>
         <w:t xml:space="preserve">Dalam penelitian lainnya Sinyal EEG diberi label pada bagian awal dan akhir cahaya berkedip. Terdapat sembilan buah kanal yang digunakan yaitu Oz, O1, O2, Pz, POz, PO3, PO4, PO7, dan PO8 yang dipilih untuk melakukan SSVEP recognition [6]. </w:t>
       </w:r>
     </w:p>
@@ -1242,6 +1530,7 @@
           <w:sz w:val="24"/>
           <w:szCs w:val="24"/>
         </w:rPr>
+        <w:lastRenderedPageBreak/>
         <w:t>Pada penelitian ini aktivitas neuromagnetik direkam dari 8 pasien tersebut dengan menggunakan MEG array (VSM Medtech) digunakan untuk mengontrol BCI. Dari semua saluran MEG antialias dengan 200 Hz dan sampel digital pada 600 Hz [13].</w:t>
       </w:r>
       <w:r>
@@ -1278,16 +1567,7 @@
           <w:sz w:val="24"/>
           <w:szCs w:val="24"/>
         </w:rPr>
-        <w:t xml:space="preserve"> dengan frekuensi sampling </w:t>
-      </w:r>
-      <w:r>
-        <w:rPr>
-          <w:rFonts w:ascii="Times New Roman" w:hAnsi="Times New Roman" w:cs="Times New Roman"/>
-          <w:sz w:val="24"/>
-          <w:szCs w:val="24"/>
-        </w:rPr>
-        <w:lastRenderedPageBreak/>
-        <w:t>256 Hz dan menggunakan seban</w:t>
+        <w:t xml:space="preserve"> dengan frekuensi sampling 256 Hz dan menggunakan seban</w:t>
       </w:r>
       <w:r>
         <w:rPr>
@@ -1420,35 +1700,17 @@
           <w:sz w:val="24"/>
           <w:szCs w:val="24"/>
         </w:rPr>
-        <w:t>Data sinyal EEG diambil menggunakan 30 kanal BrainAmp EEG amplifer (Brain Products GmbH, Gilching, Germany) dengan sampling rate sebesar 1000 Hz. Elektroda ditempatkan berdasarkan sisttem internasional 10-5. Data Near-Infrared Spectroscopy  (NIRS) diambil menggunakan NIRScout (NIRx GmbH, Berlin, Germany) yang berjumlah 30 kanal dengan sampling rate sebesar 12,5 Hz</w:t>
-      </w:r>
-      <w:r>
-        <w:rPr>
-          <w:rFonts w:ascii="Times New Roman" w:hAnsi="Times New Roman" w:cs="Times New Roman"/>
-          <w:sz w:val="24"/>
-          <w:szCs w:val="24"/>
-        </w:rPr>
-        <w:t xml:space="preserve"> </w:t>
-      </w:r>
-      <w:r>
-        <w:rPr>
-          <w:rFonts w:ascii="Times New Roman" w:hAnsi="Times New Roman" w:cs="Times New Roman"/>
-          <w:b/>
-          <w:bCs/>
-          <w:sz w:val="24"/>
-          <w:szCs w:val="24"/>
-        </w:rPr>
-        <w:t>(IEEE Tambah 1)</w:t>
-      </w:r>
-      <w:r>
-        <w:rPr>
-          <w:rFonts w:ascii="Times New Roman" w:hAnsi="Times New Roman" w:cs="Times New Roman"/>
-          <w:b/>
-          <w:bCs/>
-          <w:sz w:val="24"/>
-          <w:szCs w:val="24"/>
-        </w:rPr>
-        <w:t>.</w:t>
+        <w:t xml:space="preserve">Data sinyal EEG diambil menggunakan 30 kanal BrainAmp EEG amplifer (Brain Products GmbH, Gilching, Germany) dengan sampling rate sebesar 1000 Hz. Elektroda ditempatkan berdasarkan sisttem internasional 10-5. Data Near-Infrared Spectroscopy  (NIRS) diambil menggunakan NIRScout (NIRx GmbH, Berlin, Germany) yang berjumlah 30 kanal dengan sampling rate sebesar 12,5 Hz </w:t>
+      </w:r>
+      <w:r>
+        <w:rPr>
+          <w:rFonts w:ascii="Times New Roman" w:hAnsi="Times New Roman" w:cs="Times New Roman"/>
+          <w:b/>
+          <w:bCs/>
+          <w:sz w:val="24"/>
+          <w:szCs w:val="24"/>
+        </w:rPr>
+        <w:t>(IEEE Tambah 1).</w:t>
       </w:r>
     </w:p>
     <w:p>
@@ -1467,45 +1729,17 @@
           <w:sz w:val="24"/>
           <w:szCs w:val="24"/>
         </w:rPr>
-        <w:t>Sinyal EEG direkam dengan sampling rate sebesar 1000 Hz dan memiliki 63 elektroda yang ditempatkan berdasarkan sistem internasional 10-20. Elektroda ditempatkan di beberapa lokasi seperti Fp1-2, AF3-4, Fz, F1-10, FCz, FC1-6, FT7-8, Cz, C1-6, T7-8, CPz, CP1-6, P7-8, Pz, P1-10, POz, PO3-4, PO7-10, Oz, dan O1-2. Data Electrooculography (EOG) juga direkam di beberapa bagian wajah subjek seperti dibawah mata kanan, di bagian tengah hidung, dan dibagian AFz. Impedensi dari seluruh elektroda dijaga agar tetap dibawah 10K Ohm selama eksperimen berlanjut</w:t>
-      </w:r>
-      <w:r>
-        <w:rPr>
-          <w:rFonts w:ascii="Times New Roman" w:hAnsi="Times New Roman" w:cs="Times New Roman"/>
-          <w:sz w:val="24"/>
-          <w:szCs w:val="24"/>
-        </w:rPr>
-        <w:t xml:space="preserve"> </w:t>
-      </w:r>
-      <w:r>
-        <w:rPr>
-          <w:rFonts w:ascii="Times New Roman" w:hAnsi="Times New Roman" w:cs="Times New Roman"/>
-          <w:b/>
-          <w:bCs/>
-          <w:sz w:val="24"/>
-          <w:szCs w:val="24"/>
-        </w:rPr>
-        <w:t xml:space="preserve">(IEEE Tambah </w:t>
-      </w:r>
-      <w:r>
-        <w:rPr>
-          <w:rFonts w:ascii="Times New Roman" w:hAnsi="Times New Roman" w:cs="Times New Roman"/>
-          <w:b/>
-          <w:bCs/>
-          <w:sz w:val="24"/>
-          <w:szCs w:val="24"/>
-        </w:rPr>
-        <w:t>2</w:t>
-      </w:r>
-      <w:r>
-        <w:rPr>
-          <w:rFonts w:ascii="Times New Roman" w:hAnsi="Times New Roman" w:cs="Times New Roman"/>
-          <w:b/>
-          <w:bCs/>
-          <w:sz w:val="24"/>
-          <w:szCs w:val="24"/>
-        </w:rPr>
-        <w:t>)</w:t>
+        <w:t xml:space="preserve">Sinyal EEG direkam dengan sampling rate sebesar 1000 Hz dan memiliki 63 elektroda yang ditempatkan berdasarkan sistem internasional 10-20. Elektroda ditempatkan di beberapa lokasi seperti Fp1-2, AF3-4, Fz, F1-10, FCz, FC1-6, FT7-8, Cz, C1-6, T7-8, CPz, CP1-6, P7-8, Pz, P1-10, POz, PO3-4, PO7-10, Oz, dan O1-2. Data Electrooculography (EOG) juga direkam di beberapa bagian wajah subjek seperti dibawah mata kanan, di bagian tengah hidung, dan dibagian AFz. Impedensi dari seluruh elektroda dijaga agar tetap dibawah 10K Ohm selama eksperimen berlanjut </w:t>
+      </w:r>
+      <w:r>
+        <w:rPr>
+          <w:rFonts w:ascii="Times New Roman" w:hAnsi="Times New Roman" w:cs="Times New Roman"/>
+          <w:b/>
+          <w:bCs/>
+          <w:sz w:val="24"/>
+          <w:szCs w:val="24"/>
+        </w:rPr>
+        <w:t>(IEEE Tambah 2)</w:t>
       </w:r>
       <w:r>
         <w:rPr>
@@ -1579,6 +1813,77 @@
           <w:szCs w:val="24"/>
         </w:rPr>
         <w:t xml:space="preserve">. </w:t>
+      </w:r>
+    </w:p>
+    <w:p>
+      <w:pPr>
+        <w:ind w:left="720" w:firstLine="414"/>
+        <w:jc w:val="both"/>
+        <w:rPr>
+          <w:rFonts w:ascii="Times New Roman" w:hAnsi="Times New Roman" w:cs="Times New Roman"/>
+          <w:sz w:val="24"/>
+          <w:szCs w:val="24"/>
+        </w:rPr>
+      </w:pPr>
+      <w:r>
+        <w:rPr>
+          <w:rFonts w:ascii="Times New Roman" w:hAnsi="Times New Roman" w:cs="Times New Roman"/>
+          <w:sz w:val="24"/>
+        </w:rPr>
+        <w:t>Sinyal EEG direkam oleh sistem SynAmps2 . Enam puluh empat elektroda kulit kepala Ag/AgCl ditempatkan sesuai dengan sistem 10/20 internasional. Elektroda terletak di dahi dan di hidung. Sinyal EEG difilter dengan band-pass antara 0,5 dan 100 Hz dengan frekuensi sampling 1000 Hz</w:t>
+      </w:r>
+      <w:r>
+        <w:rPr>
+          <w:rFonts w:ascii="Times New Roman" w:hAnsi="Times New Roman" w:cs="Times New Roman"/>
+          <w:sz w:val="24"/>
+        </w:rPr>
+        <w:t xml:space="preserve"> </w:t>
+      </w:r>
+      <w:r>
+        <w:rPr>
+          <w:rFonts w:ascii="Times New Roman" w:hAnsi="Times New Roman" w:cs="Times New Roman"/>
+          <w:sz w:val="24"/>
+          <w:szCs w:val="24"/>
+        </w:rPr>
+        <w:t>(</w:t>
+      </w:r>
+      <w:r>
+        <w:rPr>
+          <w:rFonts w:ascii="Times New Roman" w:hAnsi="Times New Roman" w:cs="Times New Roman"/>
+          <w:b/>
+          <w:bCs/>
+          <w:sz w:val="24"/>
+          <w:szCs w:val="24"/>
+        </w:rPr>
+        <w:t xml:space="preserve">Tambahan sitasi diyas </w:t>
+      </w:r>
+      <w:r>
+        <w:rPr>
+          <w:rFonts w:ascii="Times New Roman" w:hAnsi="Times New Roman" w:cs="Times New Roman"/>
+          <w:b/>
+          <w:bCs/>
+          <w:sz w:val="24"/>
+          <w:szCs w:val="24"/>
+        </w:rPr>
+        <w:t>2</w:t>
+      </w:r>
+      <w:r>
+        <w:rPr>
+          <w:rFonts w:ascii="Times New Roman" w:hAnsi="Times New Roman" w:cs="Times New Roman"/>
+          <w:b/>
+          <w:bCs/>
+          <w:sz w:val="24"/>
+          <w:szCs w:val="24"/>
+        </w:rPr>
+        <w:t>)</w:t>
+      </w:r>
+      <w:r>
+        <w:rPr>
+          <w:rFonts w:ascii="Times New Roman" w:hAnsi="Times New Roman" w:cs="Times New Roman"/>
+          <w:sz w:val="24"/>
+          <w:szCs w:val="24"/>
+        </w:rPr>
+        <w:t>.</w:t>
       </w:r>
     </w:p>
     <w:p>
@@ -2247,6 +2552,7 @@
   <w:style w:type="character" w:default="1" w:styleId="DefaultParagraphFont">
     <w:name w:val="Default Paragraph Font"/>
     <w:uiPriority w:val="1"/>
+    <w:semiHidden/>
     <w:unhideWhenUsed/>
   </w:style>
   <w:style w:type="table" w:default="1" w:styleId="TableNormal">

</xml_diff>